<commit_message>
multiple updates for Prof Olivero Report
</commit_message>
<xml_diff>
--- a/Research Report/V3_Research Report_Prof Olivero.docx
+++ b/Research Report/V3_Research Report_Prof Olivero.docx
@@ -230,7 +230,6 @@
         </w:rPr>
         <w:t xml:space="preserve"> Ella Foster-Molina ’07, PhD, Social Science Quantitative </w:t>
       </w:r>
-      <w:proofErr w:type="spellStart"/>
       <w:r>
         <w:rPr>
           <w:rFonts w:asciiTheme="minorHAnsi" w:eastAsiaTheme="minorHAnsi" w:hAnsiTheme="minorHAnsi" w:cstheme="minorBidi"/>
@@ -240,9 +239,8 @@
           <w:sz w:val="24"/>
           <w:szCs w:val="24"/>
         </w:rPr>
-        <w:t>Labotary</w:t>
+        <w:t>Laboratory</w:t>
       </w:r>
-      <w:proofErr w:type="spellEnd"/>
       <w:r>
         <w:rPr>
           <w:rFonts w:asciiTheme="minorHAnsi" w:eastAsiaTheme="minorHAnsi" w:hAnsiTheme="minorHAnsi" w:cstheme="minorBidi"/>
@@ -277,38 +275,61 @@
       <w:r>
         <w:t>In an institutional capacity, I refer to the ability of municipalities to execute their responsibilities reflected through their day-to-day performance and overall accomplishments. I am curious whether stronger institutional capacity is related to better economic growth or not.</w:t>
       </w:r>
+    </w:p>
+    <w:p>
       <w:r>
-        <w:t xml:space="preserve"> After preliminary findings, I </w:t>
+        <w:t xml:space="preserve">In terms of educational outcomes, I am focusing on the percentage of the population with a high school degree or above. </w:t>
       </w:r>
       <w:r>
-        <w:t>am</w:t>
+        <w:t xml:space="preserve">Recent studies have empirically shown </w:t>
       </w:r>
       <w:r>
-        <w:t xml:space="preserve"> microscopically analyzing the most significant aspect of institutional capacity---intergovernmental co-ordination and cooperation.</w:t>
+        <w:t>affirms that higher educational attainment among the population yields higher economic growth</w:t>
+      </w:r>
+      <w:r>
+        <w:rPr>
+          <w:vertAlign w:val="superscript"/>
+        </w:rPr>
+        <w:t>1</w:t>
+      </w:r>
+      <w:r>
+        <w:t xml:space="preserve">. I am eager to see if the conclusion holds true in the context of the municipalities of Nepal. </w:t>
       </w:r>
     </w:p>
     <w:p>
-      <w:r>
-        <w:t xml:space="preserve">In terms of educational outcomes, I am focusing on the percentage of the population with a high school degree or above. There is a plethora of literature that affirms that higher educational attainment among the population yields higher economic growth. I am eager to see if the conclusion holds true in the context of the municipalities of Nepal. </w:t>
-      </w:r>
-    </w:p>
-    <w:p>
-      <w:pPr>
-        <w:rPr>
-          <w:i/>
-          <w:iCs/>
-        </w:rPr>
-      </w:pPr>
       <w:r>
         <w:t>In the case of political leadership, I am specifically looking at quantifiable aspects of chairpersons of municipality---like their sex, age at election, and political affiliation. These three variables provide a foundation for analyzing the difference in the performance of male and female leaders, the impact of age on economic growth, and the performance of chairpersons belonging to the ruling party in the federal government.</w:t>
       </w:r>
     </w:p>
     <w:p>
       <w:pPr>
+        <w:rPr>
+          <w:i/>
+          <w:iCs/>
+        </w:rPr>
+        <w:sectPr>
+          <w:headerReference w:type="even" r:id="rId7"/>
+          <w:headerReference w:type="default" r:id="rId8"/>
+          <w:pgSz w:w="12240" w:h="15840"/>
+          <w:pgMar w:top="720" w:right="720" w:bottom="720" w:left="720" w:header="720" w:footer="720" w:gutter="0"/>
+          <w:cols w:space="720"/>
+          <w:docGrid w:linePitch="360"/>
+        </w:sectPr>
+      </w:pPr>
+    </w:p>
+    <w:p>
+      <w:pPr>
+        <w:rPr>
+          <w:i/>
+          <w:iCs/>
+        </w:rPr>
+      </w:pPr>
+    </w:p>
+    <w:p>
+      <w:pPr>
         <w:pStyle w:val="Heading1"/>
       </w:pPr>
       <w:r>
-        <w:lastRenderedPageBreak/>
         <w:t>Introduction of Federalism in Nepal</w:t>
       </w:r>
     </w:p>
@@ -646,7 +667,7 @@
                     <pic:cNvPicPr/>
                   </pic:nvPicPr>
                   <pic:blipFill>
-                    <a:blip r:embed="rId7" cstate="print">
+                    <a:blip r:embed="rId9" cstate="print">
                       <a:extLst>
                         <a:ext uri="{28A0092B-C50C-407E-A947-70E740481C1C}">
                           <a14:useLocalDpi xmlns:a14="http://schemas.microsoft.com/office/drawing/2010/main" val="0"/>
@@ -866,10 +887,10 @@
           <w:noProof/>
         </w:rPr>
         <w:drawing>
-          <wp:inline distT="0" distB="0" distL="0" distR="0" wp14:anchorId="32D9C435" wp14:editId="12AB7F88">
-            <wp:extent cx="5532028" cy="3913909"/>
-            <wp:effectExtent l="0" t="0" r="5715" b="0"/>
-            <wp:docPr id="1537991510" name="Picture 8" descr="A map of the country&#10;&#10;Description automatically generated"/>
+          <wp:inline distT="0" distB="0" distL="0" distR="0" wp14:anchorId="68680104" wp14:editId="385CB439">
+            <wp:extent cx="5445915" cy="3852985"/>
+            <wp:effectExtent l="0" t="0" r="2540" b="0"/>
+            <wp:docPr id="714074756" name="Picture 10" descr="A map of nepal with different colored areas&#10;&#10;Description automatically generated"/>
             <wp:cNvGraphicFramePr>
               <a:graphicFrameLocks xmlns:a="http://schemas.openxmlformats.org/drawingml/2006/main" noChangeAspect="1"/>
             </wp:cNvGraphicFramePr>
@@ -877,11 +898,11 @@
               <a:graphicData uri="http://schemas.openxmlformats.org/drawingml/2006/picture">
                 <pic:pic xmlns:pic="http://schemas.openxmlformats.org/drawingml/2006/picture">
                   <pic:nvPicPr>
-                    <pic:cNvPr id="1537991510" name="Picture 8" descr="A map of the country&#10;&#10;Description automatically generated"/>
+                    <pic:cNvPr id="714074756" name="Picture 10" descr="A map of nepal with different colored areas&#10;&#10;Description automatically generated"/>
                     <pic:cNvPicPr/>
                   </pic:nvPicPr>
                   <pic:blipFill>
-                    <a:blip r:embed="rId8" cstate="print">
+                    <a:blip r:embed="rId10" cstate="print">
                       <a:extLst>
                         <a:ext uri="{28A0092B-C50C-407E-A947-70E740481C1C}">
                           <a14:useLocalDpi xmlns:a14="http://schemas.microsoft.com/office/drawing/2010/main" val="0"/>
@@ -895,7 +916,7 @@
                   <pic:spPr>
                     <a:xfrm>
                       <a:off x="0" y="0"/>
-                      <a:ext cx="5589224" cy="3954375"/>
+                      <a:ext cx="5495393" cy="3887991"/>
                     </a:xfrm>
                     <a:prstGeom prst="rect">
                       <a:avLst/>
@@ -926,33 +947,6 @@
           <w:szCs w:val="22"/>
         </w:rPr>
         <w:t>Figure</w:t>
-      </w:r>
-      <w:r>
-        <w:rPr>
-          <w:i/>
-          <w:iCs/>
-          <w:sz w:val="22"/>
-          <w:szCs w:val="22"/>
-        </w:rPr>
-        <w:t xml:space="preserve"> 1</w:t>
-      </w:r>
-      <w:r>
-        <w:rPr>
-          <w:i/>
-          <w:iCs/>
-          <w:sz w:val="22"/>
-          <w:szCs w:val="22"/>
-        </w:rPr>
-        <w:t xml:space="preserve">: </w:t>
-      </w:r>
-      <w:r>
-        <w:rPr>
-          <w:i/>
-          <w:iCs/>
-          <w:sz w:val="22"/>
-          <w:szCs w:val="22"/>
-        </w:rPr>
-        <w:t>Line</w:t>
       </w:r>
       <w:r>
         <w:rPr>
@@ -970,7 +964,7 @@
           <w:sz w:val="22"/>
           <w:szCs w:val="22"/>
         </w:rPr>
-        <w:t>graph</w:t>
+        <w:t>2</w:t>
       </w:r>
       <w:r>
         <w:rPr>
@@ -979,7 +973,7 @@
           <w:sz w:val="22"/>
           <w:szCs w:val="22"/>
         </w:rPr>
-        <w:t xml:space="preserve"> of </w:t>
+        <w:t>:</w:t>
       </w:r>
       <w:r>
         <w:rPr>
@@ -988,7 +982,25 @@
           <w:sz w:val="22"/>
           <w:szCs w:val="22"/>
         </w:rPr>
-        <w:t>average night light per square kilometer from 2012 to 2023</w:t>
+        <w:t xml:space="preserve"> Average nightlight per sq.km for Nepal at municipality l</w:t>
+      </w:r>
+      <w:r>
+        <w:rPr>
+          <w:i/>
+          <w:iCs/>
+          <w:sz w:val="22"/>
+          <w:szCs w:val="22"/>
+        </w:rPr>
+        <w:t xml:space="preserve">evel </w:t>
+      </w:r>
+      <w:r>
+        <w:rPr>
+          <w:i/>
+          <w:iCs/>
+          <w:sz w:val="22"/>
+          <w:szCs w:val="22"/>
+        </w:rPr>
+        <w:t xml:space="preserve">from 2014 to 2017 </w:t>
       </w:r>
     </w:p>
     <w:p>
@@ -1000,10 +1012,10 @@
           <w:noProof/>
         </w:rPr>
         <w:drawing>
-          <wp:inline distT="0" distB="0" distL="0" distR="0" wp14:anchorId="06FEEDDD" wp14:editId="5EBCF90E">
-            <wp:extent cx="5313218" cy="3759102"/>
-            <wp:effectExtent l="0" t="0" r="0" b="635"/>
-            <wp:docPr id="917452951" name="Picture 9" descr="A map of nepal with different colored areas&#10;&#10;Description automatically generated"/>
+          <wp:inline distT="0" distB="0" distL="0" distR="0" wp14:anchorId="10F729F4" wp14:editId="4ADA6B8C">
+            <wp:extent cx="5447323" cy="3853980"/>
+            <wp:effectExtent l="0" t="0" r="1270" b="0"/>
+            <wp:docPr id="390053287" name="Picture 11" descr="A map of nepal with different colored areas&#10;&#10;Description automatically generated"/>
             <wp:cNvGraphicFramePr>
               <a:graphicFrameLocks xmlns:a="http://schemas.openxmlformats.org/drawingml/2006/main" noChangeAspect="1"/>
             </wp:cNvGraphicFramePr>
@@ -1011,11 +1023,11 @@
               <a:graphicData uri="http://schemas.openxmlformats.org/drawingml/2006/picture">
                 <pic:pic xmlns:pic="http://schemas.openxmlformats.org/drawingml/2006/picture">
                   <pic:nvPicPr>
-                    <pic:cNvPr id="917452951" name="Picture 9" descr="A map of nepal with different colored areas&#10;&#10;Description automatically generated"/>
+                    <pic:cNvPr id="390053287" name="Picture 11" descr="A map of nepal with different colored areas&#10;&#10;Description automatically generated"/>
                     <pic:cNvPicPr/>
                   </pic:nvPicPr>
                   <pic:blipFill>
-                    <a:blip r:embed="rId9" cstate="print">
+                    <a:blip r:embed="rId11" cstate="print">
                       <a:extLst>
                         <a:ext uri="{28A0092B-C50C-407E-A947-70E740481C1C}">
                           <a14:useLocalDpi xmlns:a14="http://schemas.microsoft.com/office/drawing/2010/main" val="0"/>
@@ -1029,7 +1041,7 @@
                   <pic:spPr>
                     <a:xfrm>
                       <a:off x="0" y="0"/>
-                      <a:ext cx="5328154" cy="3769670"/>
+                      <a:ext cx="5472169" cy="3871559"/>
                     </a:xfrm>
                     <a:prstGeom prst="rect">
                       <a:avLst/>
@@ -1068,7 +1080,7 @@
           <w:sz w:val="22"/>
           <w:szCs w:val="22"/>
         </w:rPr>
-        <w:t xml:space="preserve"> 1</w:t>
+        <w:t xml:space="preserve"> 3</w:t>
       </w:r>
       <w:r>
         <w:rPr>
@@ -1077,7 +1089,7 @@
           <w:sz w:val="22"/>
           <w:szCs w:val="22"/>
         </w:rPr>
-        <w:t xml:space="preserve">: </w:t>
+        <w:t>:</w:t>
       </w:r>
       <w:r>
         <w:rPr>
@@ -1086,7 +1098,52 @@
           <w:sz w:val="22"/>
           <w:szCs w:val="22"/>
         </w:rPr>
-        <w:t>Line</w:t>
+        <w:t xml:space="preserve"> Percentage change in Nightlight for </w:t>
+      </w:r>
+      <w:r>
+        <w:rPr>
+          <w:i/>
+          <w:iCs/>
+          <w:sz w:val="22"/>
+          <w:szCs w:val="22"/>
+        </w:rPr>
+        <w:t xml:space="preserve">Nepal at municipality level from </w:t>
+      </w:r>
+      <w:r>
+        <w:rPr>
+          <w:i/>
+          <w:iCs/>
+          <w:sz w:val="22"/>
+          <w:szCs w:val="22"/>
+        </w:rPr>
+        <w:t>201</w:t>
+      </w:r>
+      <w:r>
+        <w:rPr>
+          <w:i/>
+          <w:iCs/>
+          <w:sz w:val="22"/>
+          <w:szCs w:val="22"/>
+        </w:rPr>
+        <w:t>7</w:t>
+      </w:r>
+      <w:r>
+        <w:rPr>
+          <w:i/>
+          <w:iCs/>
+          <w:sz w:val="22"/>
+          <w:szCs w:val="22"/>
+        </w:rPr>
+        <w:t xml:space="preserve"> to 20</w:t>
+      </w:r>
+      <w:r>
+        <w:rPr>
+          <w:i/>
+          <w:iCs/>
+          <w:sz w:val="22"/>
+          <w:szCs w:val="22"/>
+        </w:rPr>
+        <w:t>21</w:t>
       </w:r>
       <w:r>
         <w:rPr>
@@ -1097,44 +1154,20 @@
         </w:rPr>
         <w:t xml:space="preserve"> </w:t>
       </w:r>
-      <w:r>
-        <w:rPr>
-          <w:i/>
-          <w:iCs/>
-          <w:sz w:val="22"/>
-          <w:szCs w:val="22"/>
-        </w:rPr>
-        <w:t>graph</w:t>
-      </w:r>
-      <w:r>
-        <w:rPr>
-          <w:i/>
-          <w:iCs/>
-          <w:sz w:val="22"/>
-          <w:szCs w:val="22"/>
-        </w:rPr>
-        <w:t xml:space="preserve"> of </w:t>
-      </w:r>
-      <w:r>
-        <w:rPr>
-          <w:i/>
-          <w:iCs/>
-          <w:sz w:val="22"/>
-          <w:szCs w:val="22"/>
-        </w:rPr>
-        <w:t>average night light per square kilometer from 2012 to 2023</w:t>
-      </w:r>
     </w:p>
     <w:p>
+      <w:pPr>
+        <w:jc w:val="center"/>
+      </w:pPr>
       <w:r>
         <w:rPr>
           <w:noProof/>
         </w:rPr>
         <w:lastRenderedPageBreak/>
         <w:drawing>
-          <wp:inline distT="0" distB="0" distL="0" distR="0" wp14:anchorId="0112EA02" wp14:editId="156E7811">
-            <wp:extent cx="6857346" cy="4918132"/>
-            <wp:effectExtent l="0" t="0" r="1270" b="0"/>
+          <wp:inline distT="0" distB="0" distL="0" distR="0" wp14:anchorId="0112EA02" wp14:editId="649BDF82">
+            <wp:extent cx="6072554" cy="4355274"/>
+            <wp:effectExtent l="0" t="0" r="0" b="1270"/>
             <wp:docPr id="1136030610" name="Picture 4" descr="A graph with blue and orange lines&#10;&#10;Description automatically generated"/>
             <wp:cNvGraphicFramePr>
               <a:graphicFrameLocks xmlns:a="http://schemas.openxmlformats.org/drawingml/2006/main" noChangeAspect="1"/>
@@ -1147,7 +1180,7 @@
                     <pic:cNvPicPr/>
                   </pic:nvPicPr>
                   <pic:blipFill rotWithShape="1">
-                    <a:blip r:embed="rId10" cstate="print">
+                    <a:blip r:embed="rId12" cstate="print">
                       <a:extLst>
                         <a:ext uri="{28A0092B-C50C-407E-A947-70E740481C1C}">
                           <a14:useLocalDpi xmlns:a14="http://schemas.microsoft.com/office/drawing/2010/main" val="0"/>
@@ -1160,7 +1193,7 @@
                   <pic:spPr bwMode="auto">
                     <a:xfrm>
                       <a:off x="0" y="0"/>
-                      <a:ext cx="6858000" cy="4918601"/>
+                      <a:ext cx="6090116" cy="4367869"/>
                     </a:xfrm>
                     <a:prstGeom prst="rect">
                       <a:avLst/>
@@ -1262,16 +1295,16 @@
     <w:p>
       <w:pPr>
         <w:pStyle w:val="ListParagraph"/>
+        <w:jc w:val="center"/>
       </w:pPr>
       <w:r>
         <w:rPr>
           <w:noProof/>
         </w:rPr>
-        <w:lastRenderedPageBreak/>
         <w:drawing>
-          <wp:inline distT="0" distB="0" distL="0" distR="0" wp14:anchorId="0AEFE917" wp14:editId="6ECB6D22">
-            <wp:extent cx="5558756" cy="3332284"/>
-            <wp:effectExtent l="0" t="0" r="4445" b="0"/>
+          <wp:inline distT="0" distB="0" distL="0" distR="0" wp14:anchorId="0AEFE917" wp14:editId="7984541D">
+            <wp:extent cx="5329604" cy="3194915"/>
+            <wp:effectExtent l="0" t="0" r="4445" b="5715"/>
             <wp:docPr id="1904514853" name="Picture 5" descr="A graph with blue lines and dots&#10;&#10;Description automatically generated"/>
             <wp:cNvGraphicFramePr>
               <a:graphicFrameLocks xmlns:a="http://schemas.openxmlformats.org/drawingml/2006/main" noChangeAspect="1"/>
@@ -1284,7 +1317,7 @@
                     <pic:cNvPicPr/>
                   </pic:nvPicPr>
                   <pic:blipFill>
-                    <a:blip r:embed="rId11" cstate="print">
+                    <a:blip r:embed="rId13" cstate="print">
                       <a:extLst>
                         <a:ext uri="{28A0092B-C50C-407E-A947-70E740481C1C}">
                           <a14:useLocalDpi xmlns:a14="http://schemas.microsoft.com/office/drawing/2010/main" val="0"/>
@@ -1298,7 +1331,7 @@
                   <pic:spPr>
                     <a:xfrm>
                       <a:off x="0" y="0"/>
-                      <a:ext cx="5572260" cy="3340379"/>
+                      <a:ext cx="5369808" cy="3219016"/>
                     </a:xfrm>
                     <a:prstGeom prst="rect">
                       <a:avLst/>
@@ -1426,6 +1459,7 @@
         <w:pStyle w:val="Heading1"/>
       </w:pPr>
       <w:r>
+        <w:lastRenderedPageBreak/>
         <w:t>Institutional Capacity</w:t>
       </w:r>
     </w:p>
@@ -1955,7 +1989,6 @@
         </w:numPr>
       </w:pPr>
       <w:r>
-        <w:lastRenderedPageBreak/>
         <w:t>Each of the LISA Category is weighted with sub-categories</w:t>
       </w:r>
       <w:r>
@@ -2114,6 +2147,12 @@
         <w:t>For instance, Cooperation and Coordination is calculated as follows:</w:t>
       </w:r>
     </w:p>
+    <w:p/>
+    <w:p/>
+    <w:p/>
+    <w:p/>
+    <w:p/>
+    <w:p/>
     <w:p>
       <w:pPr>
         <w:ind w:left="360"/>
@@ -2155,6 +2194,7 @@
                 <w:sz w:val="28"/>
                 <w:szCs w:val="28"/>
               </w:rPr>
+              <w:lastRenderedPageBreak/>
               <w:t>10. Cooperation and Coordination Overall Scenario</w:t>
             </w:r>
             <w:r>
@@ -2382,7 +2422,6 @@
         <w:rPr>
           <w:noProof/>
         </w:rPr>
-        <w:lastRenderedPageBreak/>
         <w:drawing>
           <wp:inline distT="0" distB="0" distL="0" distR="0" wp14:anchorId="107C787D" wp14:editId="5242FC07">
             <wp:extent cx="5943600" cy="3562985"/>
@@ -2399,7 +2438,7 @@
                     <pic:cNvPicPr/>
                   </pic:nvPicPr>
                   <pic:blipFill>
-                    <a:blip r:embed="rId12" cstate="print">
+                    <a:blip r:embed="rId14" cstate="print">
                       <a:extLst>
                         <a:ext uri="{28A0092B-C50C-407E-A947-70E740481C1C}">
                           <a14:useLocalDpi xmlns:a14="http://schemas.microsoft.com/office/drawing/2010/main" val="0"/>
@@ -2493,6 +2532,7 @@
     </w:p>
     <w:p>
       <w:pPr>
+        <w:jc w:val="center"/>
         <w:rPr>
           <w:i/>
           <w:iCs/>
@@ -2508,10 +2548,11 @@
           <w:sz w:val="22"/>
           <w:szCs w:val="22"/>
         </w:rPr>
+        <w:lastRenderedPageBreak/>
         <w:drawing>
-          <wp:inline distT="0" distB="0" distL="0" distR="0" wp14:anchorId="5BDCA63A" wp14:editId="09E5DC59">
-            <wp:extent cx="6101432" cy="3657600"/>
-            <wp:effectExtent l="0" t="0" r="0" b="0"/>
+          <wp:inline distT="0" distB="0" distL="0" distR="0" wp14:anchorId="5BDCA63A" wp14:editId="1839B93F">
+            <wp:extent cx="5611446" cy="3363871"/>
+            <wp:effectExtent l="0" t="0" r="2540" b="1905"/>
             <wp:docPr id="1884864983" name="Picture 4" descr="A graph with blue dots and red lines&#10;&#10;Description automatically generated"/>
             <wp:cNvGraphicFramePr>
               <a:graphicFrameLocks xmlns:a="http://schemas.openxmlformats.org/drawingml/2006/main" noChangeAspect="1"/>
@@ -2524,7 +2565,7 @@
                     <pic:cNvPicPr/>
                   </pic:nvPicPr>
                   <pic:blipFill>
-                    <a:blip r:embed="rId13" cstate="print">
+                    <a:blip r:embed="rId15" cstate="print">
                       <a:extLst>
                         <a:ext uri="{28A0092B-C50C-407E-A947-70E740481C1C}">
                           <a14:useLocalDpi xmlns:a14="http://schemas.microsoft.com/office/drawing/2010/main" val="0"/>
@@ -2538,7 +2579,7 @@
                   <pic:spPr>
                     <a:xfrm>
                       <a:off x="0" y="0"/>
-                      <a:ext cx="6132341" cy="3676129"/>
+                      <a:ext cx="5680790" cy="3405441"/>
                     </a:xfrm>
                     <a:prstGeom prst="rect">
                       <a:avLst/>
@@ -2701,11 +2742,10 @@
           <w:sz w:val="22"/>
           <w:szCs w:val="22"/>
         </w:rPr>
-        <w:lastRenderedPageBreak/>
         <w:drawing>
-          <wp:inline distT="0" distB="0" distL="0" distR="0" wp14:anchorId="26FD4E74" wp14:editId="63737BF4">
-            <wp:extent cx="6858000" cy="4110990"/>
-            <wp:effectExtent l="0" t="0" r="0" b="3810"/>
+          <wp:inline distT="0" distB="0" distL="0" distR="0" wp14:anchorId="26FD4E74" wp14:editId="7F8E7C0B">
+            <wp:extent cx="6414553" cy="3845169"/>
+            <wp:effectExtent l="0" t="0" r="0" b="3175"/>
             <wp:docPr id="1913549628" name="Picture 5" descr="A graph with blue dots&#10;&#10;Description automatically generated"/>
             <wp:cNvGraphicFramePr>
               <a:graphicFrameLocks xmlns:a="http://schemas.openxmlformats.org/drawingml/2006/main" noChangeAspect="1"/>
@@ -2718,7 +2758,7 @@
                     <pic:cNvPicPr/>
                   </pic:nvPicPr>
                   <pic:blipFill>
-                    <a:blip r:embed="rId14">
+                    <a:blip r:embed="rId16" cstate="print">
                       <a:extLst>
                         <a:ext uri="{28A0092B-C50C-407E-A947-70E740481C1C}">
                           <a14:useLocalDpi xmlns:a14="http://schemas.microsoft.com/office/drawing/2010/main" val="0"/>
@@ -2732,7 +2772,7 @@
                   <pic:spPr>
                     <a:xfrm>
                       <a:off x="0" y="0"/>
-                      <a:ext cx="6858000" cy="4110990"/>
+                      <a:ext cx="6428119" cy="3853301"/>
                     </a:xfrm>
                     <a:prstGeom prst="rect">
                       <a:avLst/>
@@ -2924,7 +2964,6 @@
         <w:rPr>
           <w:noProof/>
         </w:rPr>
-        <w:lastRenderedPageBreak/>
         <w:drawing>
           <wp:inline distT="0" distB="0" distL="0" distR="0" wp14:anchorId="54E06DF7" wp14:editId="52AE75B1">
             <wp:extent cx="5822761" cy="3490546"/>
@@ -2941,7 +2980,7 @@
                     <pic:cNvPicPr/>
                   </pic:nvPicPr>
                   <pic:blipFill>
-                    <a:blip r:embed="rId15" cstate="print">
+                    <a:blip r:embed="rId17" cstate="print">
                       <a:extLst>
                         <a:ext uri="{28A0092B-C50C-407E-A947-70E740481C1C}">
                           <a14:useLocalDpi xmlns:a14="http://schemas.microsoft.com/office/drawing/2010/main" val="0"/>
@@ -3050,6 +3089,7 @@
         <w:rPr>
           <w:noProof/>
         </w:rPr>
+        <w:lastRenderedPageBreak/>
         <w:drawing>
           <wp:inline distT="0" distB="0" distL="0" distR="0" wp14:anchorId="1AA60BFA" wp14:editId="7504C2B4">
             <wp:extent cx="5896095" cy="3534508"/>
@@ -3066,7 +3106,7 @@
                     <pic:cNvPicPr/>
                   </pic:nvPicPr>
                   <pic:blipFill>
-                    <a:blip r:embed="rId16" cstate="print">
+                    <a:blip r:embed="rId18" cstate="print">
                       <a:extLst>
                         <a:ext uri="{28A0092B-C50C-407E-A947-70E740481C1C}">
                           <a14:useLocalDpi xmlns:a14="http://schemas.microsoft.com/office/drawing/2010/main" val="0"/>
@@ -3208,7 +3248,6 @@
         </w:numPr>
       </w:pPr>
       <w:r>
-        <w:lastRenderedPageBreak/>
         <w:t>Only 14 female observations across 735 observations</w:t>
       </w:r>
     </w:p>
@@ -3236,7 +3275,7 @@
                     <pic:cNvPicPr/>
                   </pic:nvPicPr>
                   <pic:blipFill>
-                    <a:blip r:embed="rId17" cstate="print">
+                    <a:blip r:embed="rId19" cstate="print">
                       <a:extLst>
                         <a:ext uri="{28A0092B-C50C-407E-A947-70E740481C1C}">
                           <a14:useLocalDpi xmlns:a14="http://schemas.microsoft.com/office/drawing/2010/main" val="0"/>
@@ -3274,6 +3313,7 @@
           <w:sz w:val="22"/>
           <w:szCs w:val="22"/>
         </w:rPr>
+        <w:lastRenderedPageBreak/>
         <w:t>Figure</w:t>
       </w:r>
       <w:r>
@@ -3396,7 +3436,7 @@
                     <pic:cNvPicPr/>
                   </pic:nvPicPr>
                   <pic:blipFill>
-                    <a:blip r:embed="rId18" cstate="print">
+                    <a:blip r:embed="rId20" cstate="print">
                       <a:extLst>
                         <a:ext uri="{28A0092B-C50C-407E-A947-70E740481C1C}">
                           <a14:useLocalDpi xmlns:a14="http://schemas.microsoft.com/office/drawing/2010/main" val="0"/>
@@ -3532,7 +3572,6 @@
         <w:rPr>
           <w:noProof/>
         </w:rPr>
-        <w:lastRenderedPageBreak/>
         <w:drawing>
           <wp:inline distT="0" distB="0" distL="0" distR="0" wp14:anchorId="6F2B5E6E" wp14:editId="627CED4C">
             <wp:extent cx="6277329" cy="3604846"/>
@@ -3549,7 +3588,7 @@
                     <pic:cNvPicPr/>
                   </pic:nvPicPr>
                   <pic:blipFill>
-                    <a:blip r:embed="rId19" cstate="print">
+                    <a:blip r:embed="rId21" cstate="print">
                       <a:extLst>
                         <a:ext uri="{28A0092B-C50C-407E-A947-70E740481C1C}">
                           <a14:useLocalDpi xmlns:a14="http://schemas.microsoft.com/office/drawing/2010/main" val="0"/>
@@ -3718,6 +3757,7 @@
         <w:pStyle w:val="Heading1"/>
       </w:pPr>
       <w:r>
+        <w:lastRenderedPageBreak/>
         <w:t>Variables and Date Sources</w:t>
       </w:r>
     </w:p>
@@ -3757,7 +3797,7 @@
         </w:rPr>
         <w:t xml:space="preserve">Extracted from </w:t>
       </w:r>
-      <w:hyperlink r:id="rId20" w:history="1">
+      <w:hyperlink r:id="rId22" w:history="1">
         <w:r>
           <w:rPr>
             <w:rStyle w:val="Hyperlink"/>
@@ -3850,7 +3890,7 @@
         </w:rPr>
         <w:t xml:space="preserve">Downloaded from </w:t>
       </w:r>
-      <w:hyperlink r:id="rId21" w:history="1">
+      <w:hyperlink r:id="rId23" w:history="1">
         <w:r>
           <w:rPr>
             <w:rStyle w:val="Hyperlink"/>
@@ -3928,7 +3968,7 @@
         </w:rPr>
         <w:t xml:space="preserve">Extracted from </w:t>
       </w:r>
-      <w:hyperlink r:id="rId22" w:history="1">
+      <w:hyperlink r:id="rId24" w:history="1">
         <w:r>
           <w:rPr>
             <w:rStyle w:val="Hyperlink"/>
@@ -3999,7 +4039,7 @@
         </w:rPr>
         <w:t xml:space="preserve">Extracted from the </w:t>
       </w:r>
-      <w:hyperlink r:id="rId23" w:history="1">
+      <w:hyperlink r:id="rId25" w:history="1">
         <w:r>
           <w:rPr>
             <w:rStyle w:val="Hyperlink"/>
@@ -4112,129 +4152,6 @@
           <w:szCs w:val="22"/>
         </w:rPr>
       </w:pPr>
-      <w:r>
-        <w:rPr>
-          <w:i/>
-          <w:iCs/>
-          <w:sz w:val="22"/>
-          <w:szCs w:val="22"/>
-        </w:rPr>
-        <w:lastRenderedPageBreak/>
-        <w:t xml:space="preserve">Manually constructed dataset from </w:t>
-      </w:r>
-      <w:hyperlink r:id="rId24" w:history="1">
-        <w:r>
-          <w:rPr>
-            <w:rStyle w:val="Hyperlink"/>
-            <w:i/>
-            <w:iCs/>
-            <w:sz w:val="22"/>
-            <w:szCs w:val="22"/>
-          </w:rPr>
-          <w:t>the election result pdfs</w:t>
-        </w:r>
-      </w:hyperlink>
-      <w:r>
-        <w:rPr>
-          <w:i/>
-          <w:iCs/>
-          <w:sz w:val="22"/>
-          <w:szCs w:val="22"/>
-        </w:rPr>
-        <w:t xml:space="preserve"> published in Nepali and then coded in Stata</w:t>
-      </w:r>
-    </w:p>
-    <w:p>
-      <w:pPr>
-        <w:pStyle w:val="ListParagraph"/>
-      </w:pPr>
-    </w:p>
-    <w:p>
-      <w:pPr>
-        <w:pStyle w:val="ListParagraph"/>
-        <w:numPr>
-          <w:ilvl w:val="0"/>
-          <w:numId w:val="15"/>
-        </w:numPr>
-      </w:pPr>
-      <w:r>
-        <w:rPr>
-          <w:b/>
-          <w:bCs/>
-        </w:rPr>
-        <w:t>x6</w:t>
-      </w:r>
-      <w:r>
-        <w:t>:</w:t>
-      </w:r>
-      <w:r>
-        <w:t xml:space="preserve"> age of chairperson at election in 2017</w:t>
-      </w:r>
-      <w:r>
-        <w:br/>
-      </w:r>
-      <w:r>
-        <w:rPr>
-          <w:i/>
-          <w:iCs/>
-          <w:sz w:val="22"/>
-          <w:szCs w:val="22"/>
-        </w:rPr>
-        <w:t xml:space="preserve">Manually constructed dataset from </w:t>
-      </w:r>
-      <w:hyperlink r:id="rId25" w:history="1">
-        <w:r>
-          <w:rPr>
-            <w:rStyle w:val="Hyperlink"/>
-            <w:i/>
-            <w:iCs/>
-            <w:sz w:val="22"/>
-            <w:szCs w:val="22"/>
-          </w:rPr>
-          <w:t>the election result pdfs</w:t>
-        </w:r>
-      </w:hyperlink>
-      <w:r>
-        <w:rPr>
-          <w:i/>
-          <w:iCs/>
-          <w:sz w:val="22"/>
-          <w:szCs w:val="22"/>
-        </w:rPr>
-        <w:t xml:space="preserve"> published in Nepali</w:t>
-      </w:r>
-      <w:r>
-        <w:rPr>
-          <w:i/>
-          <w:iCs/>
-        </w:rPr>
-        <w:br/>
-      </w:r>
-    </w:p>
-    <w:p>
-      <w:pPr>
-        <w:pStyle w:val="ListParagraph"/>
-        <w:numPr>
-          <w:ilvl w:val="0"/>
-          <w:numId w:val="15"/>
-        </w:numPr>
-      </w:pPr>
-      <w:r>
-        <w:rPr>
-          <w:b/>
-          <w:bCs/>
-        </w:rPr>
-        <w:t>x7</w:t>
-      </w:r>
-      <w:r>
-        <w:t>:</w:t>
-      </w:r>
-      <w:r>
-        <w:t xml:space="preserve"> dummy variable Female = 1if the chairperson is a female</w:t>
-      </w:r>
-      <w:r>
-        <w:br/>
-      </w:r>
       <w:r>
         <w:rPr>
           <w:i/>
@@ -4265,6 +4182,128 @@
         </w:rPr>
         <w:t xml:space="preserve"> published in Nepali and then coded in Stata</w:t>
       </w:r>
+    </w:p>
+    <w:p>
+      <w:pPr>
+        <w:pStyle w:val="ListParagraph"/>
+      </w:pPr>
+    </w:p>
+    <w:p>
+      <w:pPr>
+        <w:pStyle w:val="ListParagraph"/>
+        <w:numPr>
+          <w:ilvl w:val="0"/>
+          <w:numId w:val="15"/>
+        </w:numPr>
+      </w:pPr>
+      <w:r>
+        <w:rPr>
+          <w:b/>
+          <w:bCs/>
+        </w:rPr>
+        <w:t>x6</w:t>
+      </w:r>
+      <w:r>
+        <w:t>:</w:t>
+      </w:r>
+      <w:r>
+        <w:t xml:space="preserve"> age of chairperson at election in 2017</w:t>
+      </w:r>
+      <w:r>
+        <w:br/>
+      </w:r>
+      <w:r>
+        <w:rPr>
+          <w:i/>
+          <w:iCs/>
+          <w:sz w:val="22"/>
+          <w:szCs w:val="22"/>
+        </w:rPr>
+        <w:t xml:space="preserve">Manually constructed dataset from </w:t>
+      </w:r>
+      <w:hyperlink r:id="rId27" w:history="1">
+        <w:r>
+          <w:rPr>
+            <w:rStyle w:val="Hyperlink"/>
+            <w:i/>
+            <w:iCs/>
+            <w:sz w:val="22"/>
+            <w:szCs w:val="22"/>
+          </w:rPr>
+          <w:t>the election result pdfs</w:t>
+        </w:r>
+      </w:hyperlink>
+      <w:r>
+        <w:rPr>
+          <w:i/>
+          <w:iCs/>
+          <w:sz w:val="22"/>
+          <w:szCs w:val="22"/>
+        </w:rPr>
+        <w:t xml:space="preserve"> published in Nepali</w:t>
+      </w:r>
+      <w:r>
+        <w:rPr>
+          <w:i/>
+          <w:iCs/>
+        </w:rPr>
+        <w:br/>
+      </w:r>
+    </w:p>
+    <w:p>
+      <w:pPr>
+        <w:pStyle w:val="ListParagraph"/>
+        <w:numPr>
+          <w:ilvl w:val="0"/>
+          <w:numId w:val="15"/>
+        </w:numPr>
+      </w:pPr>
+      <w:r>
+        <w:rPr>
+          <w:b/>
+          <w:bCs/>
+        </w:rPr>
+        <w:t>x7</w:t>
+      </w:r>
+      <w:r>
+        <w:t>:</w:t>
+      </w:r>
+      <w:r>
+        <w:t xml:space="preserve"> dummy variable Female = 1if the chairperson is a female</w:t>
+      </w:r>
+      <w:r>
+        <w:br/>
+      </w:r>
+      <w:r>
+        <w:rPr>
+          <w:i/>
+          <w:iCs/>
+          <w:sz w:val="22"/>
+          <w:szCs w:val="22"/>
+        </w:rPr>
+        <w:t xml:space="preserve">Manually constructed dataset from </w:t>
+      </w:r>
+      <w:hyperlink r:id="rId28" w:history="1">
+        <w:r>
+          <w:rPr>
+            <w:rStyle w:val="Hyperlink"/>
+            <w:i/>
+            <w:iCs/>
+            <w:sz w:val="22"/>
+            <w:szCs w:val="22"/>
+          </w:rPr>
+          <w:t>the election result pdfs</w:t>
+        </w:r>
+      </w:hyperlink>
+      <w:r>
+        <w:rPr>
+          <w:i/>
+          <w:iCs/>
+          <w:sz w:val="22"/>
+          <w:szCs w:val="22"/>
+        </w:rPr>
+        <w:t xml:space="preserve"> published in Nepali and then coded in Stata</w:t>
+      </w:r>
       <w:r>
         <w:br/>
       </w:r>
@@ -4316,7 +4355,7 @@
         </w:rPr>
         <w:t xml:space="preserve">datasets of each province from </w:t>
       </w:r>
-      <w:hyperlink r:id="rId27" w:history="1">
+      <w:hyperlink r:id="rId29" w:history="1">
         <w:r>
           <w:rPr>
             <w:rStyle w:val="Hyperlink"/>
@@ -6650,6 +6689,7 @@
                 <w:sz w:val="21"/>
                 <w:szCs w:val="21"/>
               </w:rPr>
+              <w:lastRenderedPageBreak/>
               <w:t>high_school_percent</w:t>
             </w:r>
             <w:proofErr w:type="spellEnd"/>
@@ -11128,7 +11168,6 @@
         </w:numPr>
       </w:pPr>
       <w:r>
-        <w:lastRenderedPageBreak/>
         <w:t>LISA Regression</w:t>
       </w:r>
     </w:p>
@@ -22730,6 +22769,7 @@
                 <w:sz w:val="18"/>
                 <w:szCs w:val="18"/>
               </w:rPr>
+              <w:lastRenderedPageBreak/>
               <w:t>Constant</w:t>
             </w:r>
           </w:p>
@@ -25027,7 +25067,6 @@
         </w:numPr>
       </w:pPr>
       <w:r>
-        <w:lastRenderedPageBreak/>
         <w:t>Revised Regression</w:t>
       </w:r>
     </w:p>
@@ -32457,6 +32496,7 @@
                 <w:sz w:val="21"/>
                 <w:szCs w:val="21"/>
               </w:rPr>
+              <w:lastRenderedPageBreak/>
               <w:t>Observations</w:t>
             </w:r>
           </w:p>
@@ -33241,7 +33281,6 @@
         <w:pStyle w:val="Heading1"/>
       </w:pPr>
       <w:r>
-        <w:lastRenderedPageBreak/>
         <w:t>Reflections</w:t>
       </w:r>
     </w:p>
@@ -33254,7 +33293,25 @@
         </w:numPr>
       </w:pPr>
       <w:r>
-        <w:t>Working on an independent project is daunting and lonely</w:t>
+        <w:t>Working on an independent project is</w:t>
+      </w:r>
+      <w:r>
+        <w:t xml:space="preserve"> sometimes</w:t>
+      </w:r>
+      <w:r>
+        <w:t xml:space="preserve"> daunting and lonely</w:t>
+      </w:r>
+    </w:p>
+    <w:p>
+      <w:pPr>
+        <w:pStyle w:val="ListParagraph"/>
+        <w:numPr>
+          <w:ilvl w:val="1"/>
+          <w:numId w:val="11"/>
+        </w:numPr>
+      </w:pPr>
+      <w:r>
+        <w:t>Sometimes I get stuck with “I don’t know what to do next!”</w:t>
       </w:r>
       <w:r>
         <w:br/>
@@ -33269,7 +33326,7 @@
         </w:numPr>
       </w:pPr>
       <w:r>
-        <w:t>What inspires me to wake up every day and work on the project</w:t>
+        <w:t>Realization of both ambition and caution</w:t>
       </w:r>
     </w:p>
     <w:p>
@@ -33281,43 +33338,7 @@
         </w:numPr>
       </w:pPr>
       <w:r>
-        <w:t>I am employing my knowledge in my own context</w:t>
-      </w:r>
-    </w:p>
-    <w:p>
-      <w:pPr>
-        <w:pStyle w:val="ListParagraph"/>
-        <w:numPr>
-          <w:ilvl w:val="1"/>
-          <w:numId w:val="11"/>
-        </w:numPr>
-      </w:pPr>
-      <w:r>
-        <w:t>Envisioning that one day my work could be a policy recommendation for strengthening federalism in Nepal and beyond</w:t>
-      </w:r>
-    </w:p>
-    <w:p>
-      <w:pPr>
-        <w:pStyle w:val="ListParagraph"/>
-        <w:numPr>
-          <w:ilvl w:val="1"/>
-          <w:numId w:val="11"/>
-        </w:numPr>
-      </w:pPr>
-      <w:r>
-        <w:t>Knowing that I am learning and discovering everyday</w:t>
-      </w:r>
-    </w:p>
-    <w:p>
-      <w:pPr>
-        <w:pStyle w:val="ListParagraph"/>
-        <w:numPr>
-          <w:ilvl w:val="1"/>
-          <w:numId w:val="11"/>
-        </w:numPr>
-      </w:pPr>
-      <w:r>
-        <w:t>Looking back at my only other empirical project---final project of ECON31</w:t>
+        <w:t>How do I understand causality with simply the training of ECON31</w:t>
       </w:r>
       <w:r>
         <w:br/>
@@ -33332,141 +33353,7 @@
         </w:numPr>
       </w:pPr>
       <w:r>
-        <w:t>Realization of both ambition and caution</w:t>
-      </w:r>
-    </w:p>
-    <w:p>
-      <w:pPr>
-        <w:pStyle w:val="ListParagraph"/>
-        <w:numPr>
-          <w:ilvl w:val="1"/>
-          <w:numId w:val="11"/>
-        </w:numPr>
-      </w:pPr>
-      <w:r>
-        <w:t>How do I understand causality with simply the training of ECON31</w:t>
-      </w:r>
-    </w:p>
-    <w:p>
-      <w:r>
-        <w:br/>
-      </w:r>
-    </w:p>
-    <w:p>
-      <w:pPr>
-        <w:pStyle w:val="Heading1"/>
-      </w:pPr>
-    </w:p>
-    <w:p>
-      <w:pPr>
-        <w:pStyle w:val="Heading1"/>
-      </w:pPr>
-    </w:p>
-    <w:p>
-      <w:pPr>
-        <w:pStyle w:val="Heading1"/>
-      </w:pPr>
-    </w:p>
-    <w:p>
-      <w:pPr>
-        <w:pStyle w:val="Heading1"/>
-      </w:pPr>
-    </w:p>
-    <w:p>
-      <w:pPr>
-        <w:pStyle w:val="Heading1"/>
-      </w:pPr>
-    </w:p>
-    <w:p>
-      <w:pPr>
-        <w:pStyle w:val="Heading1"/>
-      </w:pPr>
-    </w:p>
-    <w:p>
-      <w:pPr>
-        <w:pStyle w:val="Heading1"/>
-      </w:pPr>
-    </w:p>
-    <w:p/>
-    <w:p/>
-    <w:p/>
-    <w:p/>
-    <w:p/>
-    <w:p>
-      <w:pPr>
-        <w:pStyle w:val="Heading1"/>
-      </w:pPr>
-      <w:r>
-        <w:lastRenderedPageBreak/>
-        <w:t>Key Questions</w:t>
-      </w:r>
-    </w:p>
-    <w:p>
-      <w:pPr>
-        <w:pStyle w:val="ListParagraph"/>
-        <w:numPr>
-          <w:ilvl w:val="0"/>
-          <w:numId w:val="11"/>
-        </w:numPr>
-      </w:pPr>
-      <w:r>
-        <w:t>Could you help me think what a revised model may like? Do I omit the insignificant categories of LISA?</w:t>
-      </w:r>
-    </w:p>
-    <w:p>
-      <w:pPr>
-        <w:pStyle w:val="ListParagraph"/>
-        <w:numPr>
-          <w:ilvl w:val="0"/>
-          <w:numId w:val="11"/>
-        </w:numPr>
-      </w:pPr>
-      <w:r>
-        <w:t xml:space="preserve">Should I do further breakdown of </w:t>
-      </w:r>
-      <w:proofErr w:type="gramStart"/>
-      <w:r>
-        <w:t>sub categories</w:t>
-      </w:r>
-      <w:proofErr w:type="gramEnd"/>
-      <w:r>
-        <w:t xml:space="preserve"> of Cooperation and Coordination?</w:t>
-      </w:r>
-    </w:p>
-    <w:p>
-      <w:pPr>
-        <w:pStyle w:val="ListParagraph"/>
-        <w:numPr>
-          <w:ilvl w:val="0"/>
-          <w:numId w:val="11"/>
-        </w:numPr>
-      </w:pPr>
-      <w:r>
-        <w:t>Should I construct a more comprehensive dataset of education?</w:t>
-      </w:r>
-    </w:p>
-    <w:p>
-      <w:pPr>
-        <w:pStyle w:val="ListParagraph"/>
-        <w:numPr>
-          <w:ilvl w:val="1"/>
-          <w:numId w:val="11"/>
-        </w:numPr>
-      </w:pPr>
-      <w:r>
-        <w:t>It could include the levels of educations.</w:t>
-      </w:r>
-    </w:p>
-    <w:p>
-      <w:pPr>
-        <w:pStyle w:val="ListParagraph"/>
-        <w:numPr>
-          <w:ilvl w:val="2"/>
-          <w:numId w:val="11"/>
-        </w:numPr>
-      </w:pPr>
-      <w:r>
-        <w:t xml:space="preserve">It sets me up to analyze impact of each level of education in change in nightlight. </w:t>
+        <w:t>Regardless of the uncertainty, I have enjoyed the process of independent study</w:t>
       </w:r>
       <w:r>
         <w:br/>
@@ -33481,7 +33368,113 @@
         </w:numPr>
       </w:pPr>
       <w:r>
-        <w:t>Could you give me suggestions on how should I approach presentation to Prof. Olivero tomorrow?</w:t>
+        <w:t>What inspires me to wake up every day and work on the project</w:t>
+      </w:r>
+    </w:p>
+    <w:p>
+      <w:pPr>
+        <w:pStyle w:val="ListParagraph"/>
+        <w:numPr>
+          <w:ilvl w:val="1"/>
+          <w:numId w:val="11"/>
+        </w:numPr>
+      </w:pPr>
+      <w:r>
+        <w:t>I am employing my knowledge in my own context</w:t>
+      </w:r>
+    </w:p>
+    <w:p>
+      <w:pPr>
+        <w:pStyle w:val="ListParagraph"/>
+        <w:numPr>
+          <w:ilvl w:val="1"/>
+          <w:numId w:val="11"/>
+        </w:numPr>
+      </w:pPr>
+      <w:r>
+        <w:t>Envisioning that one day my work could be a policy recommendation for strengthening federalism in Nepal and beyond</w:t>
+      </w:r>
+    </w:p>
+    <w:p>
+      <w:pPr>
+        <w:pStyle w:val="ListParagraph"/>
+        <w:numPr>
+          <w:ilvl w:val="1"/>
+          <w:numId w:val="11"/>
+        </w:numPr>
+      </w:pPr>
+      <w:r>
+        <w:t>Knowing that I am learning and discovering everyday</w:t>
+      </w:r>
+    </w:p>
+    <w:p>
+      <w:pPr>
+        <w:pStyle w:val="ListParagraph"/>
+        <w:numPr>
+          <w:ilvl w:val="1"/>
+          <w:numId w:val="11"/>
+        </w:numPr>
+      </w:pPr>
+      <w:r>
+        <w:t>Looking back at my only other empirical project---final project of ECON3</w:t>
+      </w:r>
+      <w:r>
+        <w:t>1</w:t>
+      </w:r>
+      <w:r>
+        <w:br/>
+      </w:r>
+    </w:p>
+    <w:p>
+      <w:r>
+        <w:lastRenderedPageBreak/>
+        <w:br/>
+      </w:r>
+    </w:p>
+    <w:p>
+      <w:pPr>
+        <w:pStyle w:val="Heading1"/>
+      </w:pPr>
+    </w:p>
+    <w:p>
+      <w:pPr>
+        <w:pStyle w:val="Heading1"/>
+      </w:pPr>
+    </w:p>
+    <w:p>
+      <w:pPr>
+        <w:pStyle w:val="Heading1"/>
+      </w:pPr>
+    </w:p>
+    <w:p>
+      <w:pPr>
+        <w:pStyle w:val="Heading1"/>
+      </w:pPr>
+    </w:p>
+    <w:p>
+      <w:pPr>
+        <w:pStyle w:val="Heading1"/>
+      </w:pPr>
+    </w:p>
+    <w:p>
+      <w:pPr>
+        <w:pStyle w:val="Heading1"/>
+      </w:pPr>
+    </w:p>
+    <w:p>
+      <w:pPr>
+        <w:pStyle w:val="Heading1"/>
+      </w:pPr>
+    </w:p>
+    <w:p/>
+    <w:p/>
+    <w:p/>
+    <w:p>
+      <w:pPr>
+        <w:pStyle w:val="Heading1"/>
+      </w:pPr>
+      <w:r>
+        <w:t>Key Questions</w:t>
       </w:r>
     </w:p>
     <w:p>
@@ -33493,15 +33486,49 @@
         </w:numPr>
       </w:pPr>
       <w:r>
-        <w:t>Way forwards:</w:t>
+        <w:t>What further can I accomplish with this dataset?</w:t>
+      </w:r>
+      <w:r>
+        <w:br/>
       </w:r>
     </w:p>
     <w:p>
       <w:pPr>
         <w:pStyle w:val="ListParagraph"/>
-        <w:ind w:left="1440"/>
-      </w:pPr>
+        <w:numPr>
+          <w:ilvl w:val="0"/>
+          <w:numId w:val="11"/>
+        </w:numPr>
+      </w:pPr>
+      <w:r>
+        <w:t>How can I turn this summer research into:</w:t>
+      </w:r>
     </w:p>
+    <w:p>
+      <w:pPr>
+        <w:pStyle w:val="ListParagraph"/>
+        <w:numPr>
+          <w:ilvl w:val="1"/>
+          <w:numId w:val="11"/>
+        </w:numPr>
+      </w:pPr>
+      <w:r>
+        <w:t>A publishable paper</w:t>
+      </w:r>
+    </w:p>
+    <w:p>
+      <w:pPr>
+        <w:pStyle w:val="ListParagraph"/>
+        <w:numPr>
+          <w:ilvl w:val="1"/>
+          <w:numId w:val="11"/>
+        </w:numPr>
+      </w:pPr>
+      <w:r>
+        <w:t>An aid to research position (and later grad school) application</w:t>
+      </w:r>
+    </w:p>
+    <w:p/>
     <w:p/>
     <w:p/>
     <w:p/>
@@ -33558,7 +33585,7 @@
       <w:pPr>
         <w:pStyle w:val="ListParagraph"/>
       </w:pPr>
-      <w:hyperlink r:id="rId28" w:history="1">
+      <w:hyperlink r:id="rId30" w:history="1">
         <w:r>
           <w:rPr>
             <w:rStyle w:val="Hyperlink"/>
@@ -33568,8 +33595,6 @@
       </w:hyperlink>
     </w:p>
     <w:sectPr>
-      <w:headerReference w:type="even" r:id="rId29"/>
-      <w:headerReference w:type="default" r:id="rId30"/>
       <w:pgSz w:w="12240" w:h="15840"/>
       <w:pgMar w:top="720" w:right="720" w:bottom="720" w:left="720" w:header="720" w:footer="720" w:gutter="0"/>
       <w:cols w:space="720"/>
@@ -34406,6 +34431,184 @@
     </w:lvl>
   </w:abstractNum>
   <w:abstractNum w:abstractNumId="6" w15:restartNumberingAfterBreak="0">
+    <w:nsid w:val="17583B4A"/>
+    <w:multiLevelType w:val="hybridMultilevel"/>
+    <w:tmpl w:val="1974C5EE"/>
+    <w:lvl w:ilvl="0" w:tplc="0409000F">
+      <w:start w:val="1"/>
+      <w:numFmt w:val="decimal"/>
+      <w:lvlText w:val="%1."/>
+      <w:lvlJc w:val="left"/>
+      <w:pPr>
+        <w:ind w:left="720" w:hanging="360"/>
+      </w:pPr>
+      <w:rPr>
+        <w:rFonts w:hint="default"/>
+      </w:rPr>
+    </w:lvl>
+    <w:lvl w:ilvl="1" w:tplc="04090019" w:tentative="1">
+      <w:start w:val="1"/>
+      <w:numFmt w:val="lowerLetter"/>
+      <w:lvlText w:val="%2."/>
+      <w:lvlJc w:val="left"/>
+      <w:pPr>
+        <w:ind w:left="1440" w:hanging="360"/>
+      </w:pPr>
+    </w:lvl>
+    <w:lvl w:ilvl="2" w:tplc="0409001B" w:tentative="1">
+      <w:start w:val="1"/>
+      <w:numFmt w:val="lowerRoman"/>
+      <w:lvlText w:val="%3."/>
+      <w:lvlJc w:val="right"/>
+      <w:pPr>
+        <w:ind w:left="2160" w:hanging="180"/>
+      </w:pPr>
+    </w:lvl>
+    <w:lvl w:ilvl="3" w:tplc="0409000F" w:tentative="1">
+      <w:start w:val="1"/>
+      <w:numFmt w:val="decimal"/>
+      <w:lvlText w:val="%4."/>
+      <w:lvlJc w:val="left"/>
+      <w:pPr>
+        <w:ind w:left="2880" w:hanging="360"/>
+      </w:pPr>
+    </w:lvl>
+    <w:lvl w:ilvl="4" w:tplc="04090019" w:tentative="1">
+      <w:start w:val="1"/>
+      <w:numFmt w:val="lowerLetter"/>
+      <w:lvlText w:val="%5."/>
+      <w:lvlJc w:val="left"/>
+      <w:pPr>
+        <w:ind w:left="3600" w:hanging="360"/>
+      </w:pPr>
+    </w:lvl>
+    <w:lvl w:ilvl="5" w:tplc="0409001B" w:tentative="1">
+      <w:start w:val="1"/>
+      <w:numFmt w:val="lowerRoman"/>
+      <w:lvlText w:val="%6."/>
+      <w:lvlJc w:val="right"/>
+      <w:pPr>
+        <w:ind w:left="4320" w:hanging="180"/>
+      </w:pPr>
+    </w:lvl>
+    <w:lvl w:ilvl="6" w:tplc="0409000F" w:tentative="1">
+      <w:start w:val="1"/>
+      <w:numFmt w:val="decimal"/>
+      <w:lvlText w:val="%7."/>
+      <w:lvlJc w:val="left"/>
+      <w:pPr>
+        <w:ind w:left="5040" w:hanging="360"/>
+      </w:pPr>
+    </w:lvl>
+    <w:lvl w:ilvl="7" w:tplc="04090019" w:tentative="1">
+      <w:start w:val="1"/>
+      <w:numFmt w:val="lowerLetter"/>
+      <w:lvlText w:val="%8."/>
+      <w:lvlJc w:val="left"/>
+      <w:pPr>
+        <w:ind w:left="5760" w:hanging="360"/>
+      </w:pPr>
+    </w:lvl>
+    <w:lvl w:ilvl="8" w:tplc="0409001B" w:tentative="1">
+      <w:start w:val="1"/>
+      <w:numFmt w:val="lowerRoman"/>
+      <w:lvlText w:val="%9."/>
+      <w:lvlJc w:val="right"/>
+      <w:pPr>
+        <w:ind w:left="6480" w:hanging="180"/>
+      </w:pPr>
+    </w:lvl>
+  </w:abstractNum>
+  <w:abstractNum w:abstractNumId="7" w15:restartNumberingAfterBreak="0">
+    <w:nsid w:val="1A4C0EC0"/>
+    <w:multiLevelType w:val="hybridMultilevel"/>
+    <w:tmpl w:val="E9E6B3C6"/>
+    <w:lvl w:ilvl="0" w:tplc="0409000F">
+      <w:start w:val="1"/>
+      <w:numFmt w:val="decimal"/>
+      <w:lvlText w:val="%1."/>
+      <w:lvlJc w:val="left"/>
+      <w:pPr>
+        <w:ind w:left="720" w:hanging="360"/>
+      </w:pPr>
+      <w:rPr>
+        <w:rFonts w:hint="default"/>
+      </w:rPr>
+    </w:lvl>
+    <w:lvl w:ilvl="1" w:tplc="04090019" w:tentative="1">
+      <w:start w:val="1"/>
+      <w:numFmt w:val="lowerLetter"/>
+      <w:lvlText w:val="%2."/>
+      <w:lvlJc w:val="left"/>
+      <w:pPr>
+        <w:ind w:left="1440" w:hanging="360"/>
+      </w:pPr>
+    </w:lvl>
+    <w:lvl w:ilvl="2" w:tplc="0409001B" w:tentative="1">
+      <w:start w:val="1"/>
+      <w:numFmt w:val="lowerRoman"/>
+      <w:lvlText w:val="%3."/>
+      <w:lvlJc w:val="right"/>
+      <w:pPr>
+        <w:ind w:left="2160" w:hanging="180"/>
+      </w:pPr>
+    </w:lvl>
+    <w:lvl w:ilvl="3" w:tplc="0409000F" w:tentative="1">
+      <w:start w:val="1"/>
+      <w:numFmt w:val="decimal"/>
+      <w:lvlText w:val="%4."/>
+      <w:lvlJc w:val="left"/>
+      <w:pPr>
+        <w:ind w:left="2880" w:hanging="360"/>
+      </w:pPr>
+    </w:lvl>
+    <w:lvl w:ilvl="4" w:tplc="04090019" w:tentative="1">
+      <w:start w:val="1"/>
+      <w:numFmt w:val="lowerLetter"/>
+      <w:lvlText w:val="%5."/>
+      <w:lvlJc w:val="left"/>
+      <w:pPr>
+        <w:ind w:left="3600" w:hanging="360"/>
+      </w:pPr>
+    </w:lvl>
+    <w:lvl w:ilvl="5" w:tplc="0409001B" w:tentative="1">
+      <w:start w:val="1"/>
+      <w:numFmt w:val="lowerRoman"/>
+      <w:lvlText w:val="%6."/>
+      <w:lvlJc w:val="right"/>
+      <w:pPr>
+        <w:ind w:left="4320" w:hanging="180"/>
+      </w:pPr>
+    </w:lvl>
+    <w:lvl w:ilvl="6" w:tplc="0409000F" w:tentative="1">
+      <w:start w:val="1"/>
+      <w:numFmt w:val="decimal"/>
+      <w:lvlText w:val="%7."/>
+      <w:lvlJc w:val="left"/>
+      <w:pPr>
+        <w:ind w:left="5040" w:hanging="360"/>
+      </w:pPr>
+    </w:lvl>
+    <w:lvl w:ilvl="7" w:tplc="04090019" w:tentative="1">
+      <w:start w:val="1"/>
+      <w:numFmt w:val="lowerLetter"/>
+      <w:lvlText w:val="%8."/>
+      <w:lvlJc w:val="left"/>
+      <w:pPr>
+        <w:ind w:left="5760" w:hanging="360"/>
+      </w:pPr>
+    </w:lvl>
+    <w:lvl w:ilvl="8" w:tplc="0409001B" w:tentative="1">
+      <w:start w:val="1"/>
+      <w:numFmt w:val="lowerRoman"/>
+      <w:lvlText w:val="%9."/>
+      <w:lvlJc w:val="right"/>
+      <w:pPr>
+        <w:ind w:left="6480" w:hanging="180"/>
+      </w:pPr>
+    </w:lvl>
+  </w:abstractNum>
+  <w:abstractNum w:abstractNumId="8" w15:restartNumberingAfterBreak="0">
     <w:nsid w:val="1B0962EC"/>
     <w:multiLevelType w:val="hybridMultilevel"/>
     <w:tmpl w:val="7040D418"/>
@@ -34518,7 +34721,7 @@
       </w:rPr>
     </w:lvl>
   </w:abstractNum>
-  <w:abstractNum w:abstractNumId="7" w15:restartNumberingAfterBreak="0">
+  <w:abstractNum w:abstractNumId="9" w15:restartNumberingAfterBreak="0">
     <w:nsid w:val="230D62D3"/>
     <w:multiLevelType w:val="hybridMultilevel"/>
     <w:tmpl w:val="EC307894"/>
@@ -34631,7 +34834,7 @@
       </w:rPr>
     </w:lvl>
   </w:abstractNum>
-  <w:abstractNum w:abstractNumId="8" w15:restartNumberingAfterBreak="0">
+  <w:abstractNum w:abstractNumId="10" w15:restartNumberingAfterBreak="0">
     <w:nsid w:val="28DC3981"/>
     <w:multiLevelType w:val="hybridMultilevel"/>
     <w:tmpl w:val="43A4723E"/>
@@ -34717,7 +34920,7 @@
       </w:pPr>
     </w:lvl>
   </w:abstractNum>
-  <w:abstractNum w:abstractNumId="9" w15:restartNumberingAfterBreak="0">
+  <w:abstractNum w:abstractNumId="11" w15:restartNumberingAfterBreak="0">
     <w:nsid w:val="28F739FD"/>
     <w:multiLevelType w:val="hybridMultilevel"/>
     <w:tmpl w:val="C0DE93F6"/>
@@ -34830,7 +35033,7 @@
       </w:rPr>
     </w:lvl>
   </w:abstractNum>
-  <w:abstractNum w:abstractNumId="10" w15:restartNumberingAfterBreak="0">
+  <w:abstractNum w:abstractNumId="12" w15:restartNumberingAfterBreak="0">
     <w:nsid w:val="2CF605BD"/>
     <w:multiLevelType w:val="hybridMultilevel"/>
     <w:tmpl w:val="A30A36A6"/>
@@ -34919,7 +35122,7 @@
       </w:pPr>
     </w:lvl>
   </w:abstractNum>
-  <w:abstractNum w:abstractNumId="11" w15:restartNumberingAfterBreak="0">
+  <w:abstractNum w:abstractNumId="13" w15:restartNumberingAfterBreak="0">
     <w:nsid w:val="34E50476"/>
     <w:multiLevelType w:val="hybridMultilevel"/>
     <w:tmpl w:val="9272B550"/>
@@ -35032,7 +35235,7 @@
       </w:rPr>
     </w:lvl>
   </w:abstractNum>
-  <w:abstractNum w:abstractNumId="12" w15:restartNumberingAfterBreak="0">
+  <w:abstractNum w:abstractNumId="14" w15:restartNumberingAfterBreak="0">
     <w:nsid w:val="367C675A"/>
     <w:multiLevelType w:val="hybridMultilevel"/>
     <w:tmpl w:val="2D86EED8"/>
@@ -35121,7 +35324,7 @@
       </w:pPr>
     </w:lvl>
   </w:abstractNum>
-  <w:abstractNum w:abstractNumId="13" w15:restartNumberingAfterBreak="0">
+  <w:abstractNum w:abstractNumId="15" w15:restartNumberingAfterBreak="0">
     <w:nsid w:val="36EF20A5"/>
     <w:multiLevelType w:val="hybridMultilevel"/>
     <w:tmpl w:val="3A006D64"/>
@@ -35234,7 +35437,7 @@
       </w:rPr>
     </w:lvl>
   </w:abstractNum>
-  <w:abstractNum w:abstractNumId="14" w15:restartNumberingAfterBreak="0">
+  <w:abstractNum w:abstractNumId="16" w15:restartNumberingAfterBreak="0">
     <w:nsid w:val="3A9645FC"/>
     <w:multiLevelType w:val="hybridMultilevel"/>
     <w:tmpl w:val="28C43280"/>
@@ -35320,7 +35523,7 @@
       </w:pPr>
     </w:lvl>
   </w:abstractNum>
-  <w:abstractNum w:abstractNumId="15" w15:restartNumberingAfterBreak="0">
+  <w:abstractNum w:abstractNumId="17" w15:restartNumberingAfterBreak="0">
     <w:nsid w:val="3D010E79"/>
     <w:multiLevelType w:val="hybridMultilevel"/>
     <w:tmpl w:val="C360DC7E"/>
@@ -35433,7 +35636,7 @@
       </w:rPr>
     </w:lvl>
   </w:abstractNum>
-  <w:abstractNum w:abstractNumId="16" w15:restartNumberingAfterBreak="0">
+  <w:abstractNum w:abstractNumId="18" w15:restartNumberingAfterBreak="0">
     <w:nsid w:val="3F9A2748"/>
     <w:multiLevelType w:val="hybridMultilevel"/>
     <w:tmpl w:val="8402E40E"/>
@@ -35519,7 +35722,96 @@
       </w:pPr>
     </w:lvl>
   </w:abstractNum>
-  <w:abstractNum w:abstractNumId="17" w15:restartNumberingAfterBreak="0">
+  <w:abstractNum w:abstractNumId="19" w15:restartNumberingAfterBreak="0">
+    <w:nsid w:val="43972890"/>
+    <w:multiLevelType w:val="hybridMultilevel"/>
+    <w:tmpl w:val="B3B26BCA"/>
+    <w:lvl w:ilvl="0" w:tplc="0409000F">
+      <w:start w:val="1"/>
+      <w:numFmt w:val="decimal"/>
+      <w:lvlText w:val="%1."/>
+      <w:lvlJc w:val="left"/>
+      <w:pPr>
+        <w:ind w:left="720" w:hanging="360"/>
+      </w:pPr>
+      <w:rPr>
+        <w:rFonts w:hint="default"/>
+      </w:rPr>
+    </w:lvl>
+    <w:lvl w:ilvl="1" w:tplc="04090019" w:tentative="1">
+      <w:start w:val="1"/>
+      <w:numFmt w:val="lowerLetter"/>
+      <w:lvlText w:val="%2."/>
+      <w:lvlJc w:val="left"/>
+      <w:pPr>
+        <w:ind w:left="1440" w:hanging="360"/>
+      </w:pPr>
+    </w:lvl>
+    <w:lvl w:ilvl="2" w:tplc="0409001B" w:tentative="1">
+      <w:start w:val="1"/>
+      <w:numFmt w:val="lowerRoman"/>
+      <w:lvlText w:val="%3."/>
+      <w:lvlJc w:val="right"/>
+      <w:pPr>
+        <w:ind w:left="2160" w:hanging="180"/>
+      </w:pPr>
+    </w:lvl>
+    <w:lvl w:ilvl="3" w:tplc="0409000F" w:tentative="1">
+      <w:start w:val="1"/>
+      <w:numFmt w:val="decimal"/>
+      <w:lvlText w:val="%4."/>
+      <w:lvlJc w:val="left"/>
+      <w:pPr>
+        <w:ind w:left="2880" w:hanging="360"/>
+      </w:pPr>
+    </w:lvl>
+    <w:lvl w:ilvl="4" w:tplc="04090019" w:tentative="1">
+      <w:start w:val="1"/>
+      <w:numFmt w:val="lowerLetter"/>
+      <w:lvlText w:val="%5."/>
+      <w:lvlJc w:val="left"/>
+      <w:pPr>
+        <w:ind w:left="3600" w:hanging="360"/>
+      </w:pPr>
+    </w:lvl>
+    <w:lvl w:ilvl="5" w:tplc="0409001B" w:tentative="1">
+      <w:start w:val="1"/>
+      <w:numFmt w:val="lowerRoman"/>
+      <w:lvlText w:val="%6."/>
+      <w:lvlJc w:val="right"/>
+      <w:pPr>
+        <w:ind w:left="4320" w:hanging="180"/>
+      </w:pPr>
+    </w:lvl>
+    <w:lvl w:ilvl="6" w:tplc="0409000F" w:tentative="1">
+      <w:start w:val="1"/>
+      <w:numFmt w:val="decimal"/>
+      <w:lvlText w:val="%7."/>
+      <w:lvlJc w:val="left"/>
+      <w:pPr>
+        <w:ind w:left="5040" w:hanging="360"/>
+      </w:pPr>
+    </w:lvl>
+    <w:lvl w:ilvl="7" w:tplc="04090019" w:tentative="1">
+      <w:start w:val="1"/>
+      <w:numFmt w:val="lowerLetter"/>
+      <w:lvlText w:val="%8."/>
+      <w:lvlJc w:val="left"/>
+      <w:pPr>
+        <w:ind w:left="5760" w:hanging="360"/>
+      </w:pPr>
+    </w:lvl>
+    <w:lvl w:ilvl="8" w:tplc="0409001B" w:tentative="1">
+      <w:start w:val="1"/>
+      <w:numFmt w:val="lowerRoman"/>
+      <w:lvlText w:val="%9."/>
+      <w:lvlJc w:val="right"/>
+      <w:pPr>
+        <w:ind w:left="6480" w:hanging="180"/>
+      </w:pPr>
+    </w:lvl>
+  </w:abstractNum>
+  <w:abstractNum w:abstractNumId="20" w15:restartNumberingAfterBreak="0">
     <w:nsid w:val="46C23528"/>
     <w:multiLevelType w:val="hybridMultilevel"/>
     <w:tmpl w:val="C60689C6"/>
@@ -35632,7 +35924,7 @@
       </w:rPr>
     </w:lvl>
   </w:abstractNum>
-  <w:abstractNum w:abstractNumId="18" w15:restartNumberingAfterBreak="0">
+  <w:abstractNum w:abstractNumId="21" w15:restartNumberingAfterBreak="0">
     <w:nsid w:val="49C955C3"/>
     <w:multiLevelType w:val="hybridMultilevel"/>
     <w:tmpl w:val="B6D46B6A"/>
@@ -35745,7 +36037,7 @@
       </w:rPr>
     </w:lvl>
   </w:abstractNum>
-  <w:abstractNum w:abstractNumId="19" w15:restartNumberingAfterBreak="0">
+  <w:abstractNum w:abstractNumId="22" w15:restartNumberingAfterBreak="0">
     <w:nsid w:val="4B86146F"/>
     <w:multiLevelType w:val="hybridMultilevel"/>
     <w:tmpl w:val="594E5C8A"/>
@@ -35834,7 +36126,7 @@
       </w:pPr>
     </w:lvl>
   </w:abstractNum>
-  <w:abstractNum w:abstractNumId="20" w15:restartNumberingAfterBreak="0">
+  <w:abstractNum w:abstractNumId="23" w15:restartNumberingAfterBreak="0">
     <w:nsid w:val="672139C1"/>
     <w:multiLevelType w:val="hybridMultilevel"/>
     <w:tmpl w:val="41E69202"/>
@@ -35946,7 +36238,7 @@
       </w:rPr>
     </w:lvl>
   </w:abstractNum>
-  <w:abstractNum w:abstractNumId="21" w15:restartNumberingAfterBreak="0">
+  <w:abstractNum w:abstractNumId="24" w15:restartNumberingAfterBreak="0">
     <w:nsid w:val="7F24502D"/>
     <w:multiLevelType w:val="hybridMultilevel"/>
     <w:tmpl w:val="35127DF4"/>
@@ -36060,46 +36352,46 @@
     </w:lvl>
   </w:abstractNum>
   <w:num w:numId="1" w16cid:durableId="1813718215">
-    <w:abstractNumId w:val="12"/>
+    <w:abstractNumId w:val="14"/>
   </w:num>
   <w:num w:numId="2" w16cid:durableId="770667048">
-    <w:abstractNumId w:val="18"/>
+    <w:abstractNumId w:val="21"/>
   </w:num>
   <w:num w:numId="3" w16cid:durableId="1379475802">
-    <w:abstractNumId w:val="15"/>
+    <w:abstractNumId w:val="17"/>
   </w:num>
   <w:num w:numId="4" w16cid:durableId="1331710967">
     <w:abstractNumId w:val="2"/>
   </w:num>
   <w:num w:numId="5" w16cid:durableId="1700886867">
-    <w:abstractNumId w:val="13"/>
+    <w:abstractNumId w:val="15"/>
   </w:num>
   <w:num w:numId="6" w16cid:durableId="1873614362">
-    <w:abstractNumId w:val="7"/>
+    <w:abstractNumId w:val="9"/>
   </w:num>
   <w:num w:numId="7" w16cid:durableId="1254433327">
-    <w:abstractNumId w:val="17"/>
+    <w:abstractNumId w:val="20"/>
   </w:num>
   <w:num w:numId="8" w16cid:durableId="515775118">
-    <w:abstractNumId w:val="21"/>
+    <w:abstractNumId w:val="24"/>
   </w:num>
   <w:num w:numId="9" w16cid:durableId="268127267">
-    <w:abstractNumId w:val="9"/>
+    <w:abstractNumId w:val="11"/>
   </w:num>
   <w:num w:numId="10" w16cid:durableId="1356495614">
-    <w:abstractNumId w:val="14"/>
+    <w:abstractNumId w:val="16"/>
   </w:num>
   <w:num w:numId="11" w16cid:durableId="1968970166">
     <w:abstractNumId w:val="0"/>
   </w:num>
   <w:num w:numId="12" w16cid:durableId="547186238">
-    <w:abstractNumId w:val="11"/>
+    <w:abstractNumId w:val="13"/>
   </w:num>
   <w:num w:numId="13" w16cid:durableId="584072617">
-    <w:abstractNumId w:val="16"/>
+    <w:abstractNumId w:val="18"/>
   </w:num>
   <w:num w:numId="14" w16cid:durableId="1157694434">
-    <w:abstractNumId w:val="8"/>
+    <w:abstractNumId w:val="10"/>
   </w:num>
   <w:num w:numId="15" w16cid:durableId="2065564425">
     <w:abstractNumId w:val="3"/>
@@ -36108,22 +36400,31 @@
     <w:abstractNumId w:val="4"/>
   </w:num>
   <w:num w:numId="17" w16cid:durableId="1628664873">
-    <w:abstractNumId w:val="19"/>
+    <w:abstractNumId w:val="22"/>
   </w:num>
   <w:num w:numId="18" w16cid:durableId="1565339548">
     <w:abstractNumId w:val="5"/>
   </w:num>
   <w:num w:numId="19" w16cid:durableId="457842006">
-    <w:abstractNumId w:val="20"/>
+    <w:abstractNumId w:val="23"/>
   </w:num>
   <w:num w:numId="20" w16cid:durableId="612177221">
-    <w:abstractNumId w:val="6"/>
+    <w:abstractNumId w:val="8"/>
   </w:num>
   <w:num w:numId="21" w16cid:durableId="2083486354">
     <w:abstractNumId w:val="1"/>
   </w:num>
   <w:num w:numId="22" w16cid:durableId="463695911">
-    <w:abstractNumId w:val="10"/>
+    <w:abstractNumId w:val="12"/>
+  </w:num>
+  <w:num w:numId="23" w16cid:durableId="95832037">
+    <w:abstractNumId w:val="19"/>
+  </w:num>
+  <w:num w:numId="24" w16cid:durableId="867640962">
+    <w:abstractNumId w:val="7"/>
+  </w:num>
+  <w:num w:numId="25" w16cid:durableId="1227571437">
+    <w:abstractNumId w:val="6"/>
   </w:num>
 </w:numbering>
 </file>

</xml_diff>